<commit_message>
create CNN and optimize using keras
</commit_message>
<xml_diff>
--- a/DL_notes.docx
+++ b/DL_notes.docx
@@ -1845,14 +1845,1657 @@
     </w:p>
     <w:p>
       <w:pPr>
-        <w:pStyle w:val="ListParagraph"/>
-        <w:numPr>
-          <w:ilvl w:val="0"/>
-          <w:numId w:val="8"/>
-        </w:numPr>
         <w:jc w:val="both"/>
       </w:pPr>
     </w:p>
+    <w:p>
+      <w:pPr>
+        <w:jc w:val="both"/>
+      </w:pPr>
+    </w:p>
+    <w:p>
+      <w:pPr>
+        <w:jc w:val="both"/>
+      </w:pPr>
+    </w:p>
+    <w:p>
+      <w:pPr>
+        <w:pStyle w:val="Heading1"/>
+      </w:pPr>
+      <w:r>
+        <w:t xml:space="preserve">27. Create CNN model and optimize it using </w:t>
+      </w:r>
+      <w:proofErr w:type="spellStart"/>
+      <w:r>
+        <w:t>Keras</w:t>
+      </w:r>
+      <w:proofErr w:type="spellEnd"/>
+      <w:r>
+        <w:t>:</w:t>
+      </w:r>
+    </w:p>
+    <w:p/>
+    <w:p>
+      <w:pPr>
+        <w:shd w:val="clear" w:color="auto" w:fill="F7F7F7"/>
+        <w:spacing w:after="0" w:line="285" w:lineRule="atLeast"/>
+        <w:rPr>
+          <w:rFonts w:ascii="Courier New" w:eastAsia="Times New Roman" w:hAnsi="Courier New" w:cs="Courier New"/>
+          <w:color w:val="000000"/>
+          <w:kern w:val="0"/>
+          <w:sz w:val="21"/>
+          <w:szCs w:val="21"/>
+          <w:lang w:eastAsia="en-IN"/>
+          <w14:ligatures w14:val="none"/>
+        </w:rPr>
+      </w:pPr>
+      <w:r>
+        <w:rPr>
+          <w:rFonts w:ascii="Courier New" w:eastAsia="Times New Roman" w:hAnsi="Courier New" w:cs="Courier New"/>
+          <w:color w:val="0000FF"/>
+          <w:kern w:val="0"/>
+          <w:sz w:val="21"/>
+          <w:szCs w:val="21"/>
+          <w:lang w:eastAsia="en-IN"/>
+          <w14:ligatures w14:val="none"/>
+        </w:rPr>
+        <w:t>!</w:t>
+      </w:r>
+      <w:r>
+        <w:rPr>
+          <w:rFonts w:ascii="Courier New" w:eastAsia="Times New Roman" w:hAnsi="Courier New" w:cs="Courier New"/>
+          <w:color w:val="000000"/>
+          <w:kern w:val="0"/>
+          <w:sz w:val="21"/>
+          <w:szCs w:val="21"/>
+          <w:lang w:eastAsia="en-IN"/>
+          <w14:ligatures w14:val="none"/>
+        </w:rPr>
+        <w:t xml:space="preserve">pip install </w:t>
+      </w:r>
+      <w:proofErr w:type="spellStart"/>
+      <w:r>
+        <w:rPr>
+          <w:rFonts w:ascii="Courier New" w:eastAsia="Times New Roman" w:hAnsi="Courier New" w:cs="Courier New"/>
+          <w:color w:val="000000"/>
+          <w:kern w:val="0"/>
+          <w:sz w:val="21"/>
+          <w:szCs w:val="21"/>
+          <w:lang w:eastAsia="en-IN"/>
+          <w14:ligatures w14:val="none"/>
+        </w:rPr>
+        <w:t>keras</w:t>
+      </w:r>
+      <w:proofErr w:type="spellEnd"/>
+      <w:r>
+        <w:rPr>
+          <w:rFonts w:ascii="Courier New" w:eastAsia="Times New Roman" w:hAnsi="Courier New" w:cs="Courier New"/>
+          <w:color w:val="000000"/>
+          <w:kern w:val="0"/>
+          <w:sz w:val="21"/>
+          <w:szCs w:val="21"/>
+          <w:lang w:eastAsia="en-IN"/>
+          <w14:ligatures w14:val="none"/>
+        </w:rPr>
+        <w:t>-tuner</w:t>
+      </w:r>
+    </w:p>
+    <w:p>
+      <w:pPr>
+        <w:shd w:val="clear" w:color="auto" w:fill="F7F7F7"/>
+        <w:spacing w:after="0" w:line="285" w:lineRule="atLeast"/>
+        <w:rPr>
+          <w:rFonts w:ascii="Courier New" w:eastAsia="Times New Roman" w:hAnsi="Courier New" w:cs="Courier New"/>
+          <w:color w:val="000000"/>
+          <w:kern w:val="0"/>
+          <w:sz w:val="21"/>
+          <w:szCs w:val="21"/>
+          <w:lang w:eastAsia="en-IN"/>
+          <w14:ligatures w14:val="none"/>
+        </w:rPr>
+      </w:pPr>
+      <w:r>
+        <w:rPr>
+          <w:rFonts w:ascii="Courier New" w:eastAsia="Times New Roman" w:hAnsi="Courier New" w:cs="Courier New"/>
+          <w:color w:val="AF00DB"/>
+          <w:kern w:val="0"/>
+          <w:sz w:val="21"/>
+          <w:szCs w:val="21"/>
+          <w:lang w:eastAsia="en-IN"/>
+          <w14:ligatures w14:val="none"/>
+        </w:rPr>
+        <w:t>import</w:t>
+      </w:r>
+      <w:r>
+        <w:rPr>
+          <w:rFonts w:ascii="Courier New" w:eastAsia="Times New Roman" w:hAnsi="Courier New" w:cs="Courier New"/>
+          <w:color w:val="000000"/>
+          <w:kern w:val="0"/>
+          <w:sz w:val="21"/>
+          <w:szCs w:val="21"/>
+          <w:lang w:eastAsia="en-IN"/>
+          <w14:ligatures w14:val="none"/>
+        </w:rPr>
+        <w:t xml:space="preserve"> tensorflow </w:t>
+      </w:r>
+      <w:r>
+        <w:rPr>
+          <w:rFonts w:ascii="Courier New" w:eastAsia="Times New Roman" w:hAnsi="Courier New" w:cs="Courier New"/>
+          <w:color w:val="AF00DB"/>
+          <w:kern w:val="0"/>
+          <w:sz w:val="21"/>
+          <w:szCs w:val="21"/>
+          <w:lang w:eastAsia="en-IN"/>
+          <w14:ligatures w14:val="none"/>
+        </w:rPr>
+        <w:t>as</w:t>
+      </w:r>
+      <w:r>
+        <w:rPr>
+          <w:rFonts w:ascii="Courier New" w:eastAsia="Times New Roman" w:hAnsi="Courier New" w:cs="Courier New"/>
+          <w:color w:val="000000"/>
+          <w:kern w:val="0"/>
+          <w:sz w:val="21"/>
+          <w:szCs w:val="21"/>
+          <w:lang w:eastAsia="en-IN"/>
+          <w14:ligatures w14:val="none"/>
+        </w:rPr>
+        <w:t xml:space="preserve"> </w:t>
+      </w:r>
+      <w:proofErr w:type="spellStart"/>
+      <w:r>
+        <w:rPr>
+          <w:rFonts w:ascii="Courier New" w:eastAsia="Times New Roman" w:hAnsi="Courier New" w:cs="Courier New"/>
+          <w:color w:val="000000"/>
+          <w:kern w:val="0"/>
+          <w:sz w:val="21"/>
+          <w:szCs w:val="21"/>
+          <w:lang w:eastAsia="en-IN"/>
+          <w14:ligatures w14:val="none"/>
+        </w:rPr>
+        <w:t>tf</w:t>
+      </w:r>
+      <w:proofErr w:type="spellEnd"/>
+    </w:p>
+    <w:p>
+      <w:pPr>
+        <w:shd w:val="clear" w:color="auto" w:fill="F7F7F7"/>
+        <w:spacing w:after="0" w:line="285" w:lineRule="atLeast"/>
+        <w:rPr>
+          <w:rFonts w:ascii="Courier New" w:eastAsia="Times New Roman" w:hAnsi="Courier New" w:cs="Courier New"/>
+          <w:color w:val="000000"/>
+          <w:kern w:val="0"/>
+          <w:sz w:val="21"/>
+          <w:szCs w:val="21"/>
+          <w:lang w:eastAsia="en-IN"/>
+          <w14:ligatures w14:val="none"/>
+        </w:rPr>
+      </w:pPr>
+      <w:r>
+        <w:rPr>
+          <w:rFonts w:ascii="Courier New" w:eastAsia="Times New Roman" w:hAnsi="Courier New" w:cs="Courier New"/>
+          <w:color w:val="AF00DB"/>
+          <w:kern w:val="0"/>
+          <w:sz w:val="21"/>
+          <w:szCs w:val="21"/>
+          <w:lang w:eastAsia="en-IN"/>
+          <w14:ligatures w14:val="none"/>
+        </w:rPr>
+        <w:t>from</w:t>
+      </w:r>
+      <w:r>
+        <w:rPr>
+          <w:rFonts w:ascii="Courier New" w:eastAsia="Times New Roman" w:hAnsi="Courier New" w:cs="Courier New"/>
+          <w:color w:val="000000"/>
+          <w:kern w:val="0"/>
+          <w:sz w:val="21"/>
+          <w:szCs w:val="21"/>
+          <w:lang w:eastAsia="en-IN"/>
+          <w14:ligatures w14:val="none"/>
+        </w:rPr>
+        <w:t xml:space="preserve"> tensorflow </w:t>
+      </w:r>
+      <w:r>
+        <w:rPr>
+          <w:rFonts w:ascii="Courier New" w:eastAsia="Times New Roman" w:hAnsi="Courier New" w:cs="Courier New"/>
+          <w:color w:val="AF00DB"/>
+          <w:kern w:val="0"/>
+          <w:sz w:val="21"/>
+          <w:szCs w:val="21"/>
+          <w:lang w:eastAsia="en-IN"/>
+          <w14:ligatures w14:val="none"/>
+        </w:rPr>
+        <w:t>import</w:t>
+      </w:r>
+      <w:r>
+        <w:rPr>
+          <w:rFonts w:ascii="Courier New" w:eastAsia="Times New Roman" w:hAnsi="Courier New" w:cs="Courier New"/>
+          <w:color w:val="000000"/>
+          <w:kern w:val="0"/>
+          <w:sz w:val="21"/>
+          <w:szCs w:val="21"/>
+          <w:lang w:eastAsia="en-IN"/>
+          <w14:ligatures w14:val="none"/>
+        </w:rPr>
+        <w:t xml:space="preserve"> </w:t>
+      </w:r>
+      <w:proofErr w:type="spellStart"/>
+      <w:r>
+        <w:rPr>
+          <w:rFonts w:ascii="Courier New" w:eastAsia="Times New Roman" w:hAnsi="Courier New" w:cs="Courier New"/>
+          <w:color w:val="000000"/>
+          <w:kern w:val="0"/>
+          <w:sz w:val="21"/>
+          <w:szCs w:val="21"/>
+          <w:lang w:eastAsia="en-IN"/>
+          <w14:ligatures w14:val="none"/>
+        </w:rPr>
+        <w:t>keras</w:t>
+      </w:r>
+      <w:proofErr w:type="spellEnd"/>
+    </w:p>
+    <w:p>
+      <w:pPr>
+        <w:shd w:val="clear" w:color="auto" w:fill="F7F7F7"/>
+        <w:spacing w:after="0" w:line="285" w:lineRule="atLeast"/>
+        <w:rPr>
+          <w:rFonts w:ascii="Courier New" w:eastAsia="Times New Roman" w:hAnsi="Courier New" w:cs="Courier New"/>
+          <w:color w:val="000000"/>
+          <w:kern w:val="0"/>
+          <w:sz w:val="21"/>
+          <w:szCs w:val="21"/>
+          <w:lang w:eastAsia="en-IN"/>
+          <w14:ligatures w14:val="none"/>
+        </w:rPr>
+      </w:pPr>
+      <w:r>
+        <w:rPr>
+          <w:rFonts w:ascii="Courier New" w:eastAsia="Times New Roman" w:hAnsi="Courier New" w:cs="Courier New"/>
+          <w:color w:val="AF00DB"/>
+          <w:kern w:val="0"/>
+          <w:sz w:val="21"/>
+          <w:szCs w:val="21"/>
+          <w:lang w:eastAsia="en-IN"/>
+          <w14:ligatures w14:val="none"/>
+        </w:rPr>
+        <w:t>import</w:t>
+      </w:r>
+      <w:r>
+        <w:rPr>
+          <w:rFonts w:ascii="Courier New" w:eastAsia="Times New Roman" w:hAnsi="Courier New" w:cs="Courier New"/>
+          <w:color w:val="000000"/>
+          <w:kern w:val="0"/>
+          <w:sz w:val="21"/>
+          <w:szCs w:val="21"/>
+          <w:lang w:eastAsia="en-IN"/>
+          <w14:ligatures w14:val="none"/>
+        </w:rPr>
+        <w:t xml:space="preserve"> </w:t>
+      </w:r>
+      <w:proofErr w:type="spellStart"/>
+      <w:r>
+        <w:rPr>
+          <w:rFonts w:ascii="Courier New" w:eastAsia="Times New Roman" w:hAnsi="Courier New" w:cs="Courier New"/>
+          <w:color w:val="000000"/>
+          <w:kern w:val="0"/>
+          <w:sz w:val="21"/>
+          <w:szCs w:val="21"/>
+          <w:lang w:eastAsia="en-IN"/>
+          <w14:ligatures w14:val="none"/>
+        </w:rPr>
+        <w:t>numpy</w:t>
+      </w:r>
+      <w:proofErr w:type="spellEnd"/>
+      <w:r>
+        <w:rPr>
+          <w:rFonts w:ascii="Courier New" w:eastAsia="Times New Roman" w:hAnsi="Courier New" w:cs="Courier New"/>
+          <w:color w:val="000000"/>
+          <w:kern w:val="0"/>
+          <w:sz w:val="21"/>
+          <w:szCs w:val="21"/>
+          <w:lang w:eastAsia="en-IN"/>
+          <w14:ligatures w14:val="none"/>
+        </w:rPr>
+        <w:t xml:space="preserve"> </w:t>
+      </w:r>
+      <w:r>
+        <w:rPr>
+          <w:rFonts w:ascii="Courier New" w:eastAsia="Times New Roman" w:hAnsi="Courier New" w:cs="Courier New"/>
+          <w:color w:val="AF00DB"/>
+          <w:kern w:val="0"/>
+          <w:sz w:val="21"/>
+          <w:szCs w:val="21"/>
+          <w:lang w:eastAsia="en-IN"/>
+          <w14:ligatures w14:val="none"/>
+        </w:rPr>
+        <w:t>as</w:t>
+      </w:r>
+      <w:r>
+        <w:rPr>
+          <w:rFonts w:ascii="Courier New" w:eastAsia="Times New Roman" w:hAnsi="Courier New" w:cs="Courier New"/>
+          <w:color w:val="000000"/>
+          <w:kern w:val="0"/>
+          <w:sz w:val="21"/>
+          <w:szCs w:val="21"/>
+          <w:lang w:eastAsia="en-IN"/>
+          <w14:ligatures w14:val="none"/>
+        </w:rPr>
+        <w:t xml:space="preserve"> np</w:t>
+      </w:r>
+    </w:p>
+    <w:p>
+      <w:pPr>
+        <w:shd w:val="clear" w:color="auto" w:fill="F7F7F7"/>
+        <w:spacing w:after="0" w:line="285" w:lineRule="atLeast"/>
+        <w:rPr>
+          <w:rFonts w:ascii="Courier New" w:eastAsia="Times New Roman" w:hAnsi="Courier New" w:cs="Courier New"/>
+          <w:color w:val="000000"/>
+          <w:kern w:val="0"/>
+          <w:sz w:val="21"/>
+          <w:szCs w:val="21"/>
+          <w:lang w:eastAsia="en-IN"/>
+          <w14:ligatures w14:val="none"/>
+        </w:rPr>
+      </w:pPr>
+      <w:r>
+        <w:rPr>
+          <w:rFonts w:ascii="Courier New" w:eastAsia="Times New Roman" w:hAnsi="Courier New" w:cs="Courier New"/>
+          <w:color w:val="795E26"/>
+          <w:kern w:val="0"/>
+          <w:sz w:val="21"/>
+          <w:szCs w:val="21"/>
+          <w:lang w:eastAsia="en-IN"/>
+          <w14:ligatures w14:val="none"/>
+        </w:rPr>
+        <w:t>print</w:t>
+      </w:r>
+      <w:r>
+        <w:rPr>
+          <w:rFonts w:ascii="Courier New" w:eastAsia="Times New Roman" w:hAnsi="Courier New" w:cs="Courier New"/>
+          <w:color w:val="000000"/>
+          <w:kern w:val="0"/>
+          <w:sz w:val="21"/>
+          <w:szCs w:val="21"/>
+          <w:lang w:eastAsia="en-IN"/>
+          <w14:ligatures w14:val="none"/>
+        </w:rPr>
+        <w:t>(</w:t>
+      </w:r>
+      <w:proofErr w:type="spellStart"/>
+      <w:r>
+        <w:rPr>
+          <w:rFonts w:ascii="Courier New" w:eastAsia="Times New Roman" w:hAnsi="Courier New" w:cs="Courier New"/>
+          <w:color w:val="000000"/>
+          <w:kern w:val="0"/>
+          <w:sz w:val="21"/>
+          <w:szCs w:val="21"/>
+          <w:lang w:eastAsia="en-IN"/>
+          <w14:ligatures w14:val="none"/>
+        </w:rPr>
+        <w:t>tf</w:t>
+      </w:r>
+      <w:proofErr w:type="spellEnd"/>
+      <w:r>
+        <w:rPr>
+          <w:rFonts w:ascii="Courier New" w:eastAsia="Times New Roman" w:hAnsi="Courier New" w:cs="Courier New"/>
+          <w:color w:val="000000"/>
+          <w:kern w:val="0"/>
+          <w:sz w:val="21"/>
+          <w:szCs w:val="21"/>
+          <w:lang w:eastAsia="en-IN"/>
+          <w14:ligatures w14:val="none"/>
+        </w:rPr>
+        <w:t>.</w:t>
+      </w:r>
+      <w:r>
+        <w:rPr>
+          <w:rFonts w:ascii="Courier New" w:eastAsia="Times New Roman" w:hAnsi="Courier New" w:cs="Courier New"/>
+          <w:color w:val="001080"/>
+          <w:kern w:val="0"/>
+          <w:sz w:val="21"/>
+          <w:szCs w:val="21"/>
+          <w:lang w:eastAsia="en-IN"/>
+          <w14:ligatures w14:val="none"/>
+        </w:rPr>
+        <w:t>__version__</w:t>
+      </w:r>
+      <w:r>
+        <w:rPr>
+          <w:rFonts w:ascii="Courier New" w:eastAsia="Times New Roman" w:hAnsi="Courier New" w:cs="Courier New"/>
+          <w:color w:val="000000"/>
+          <w:kern w:val="0"/>
+          <w:sz w:val="21"/>
+          <w:szCs w:val="21"/>
+          <w:lang w:eastAsia="en-IN"/>
+          <w14:ligatures w14:val="none"/>
+        </w:rPr>
+        <w:t>)</w:t>
+      </w:r>
+    </w:p>
+    <w:p>
+      <w:pPr>
+        <w:shd w:val="clear" w:color="auto" w:fill="F7F7F7"/>
+        <w:spacing w:after="0" w:line="285" w:lineRule="atLeast"/>
+        <w:rPr>
+          <w:rFonts w:ascii="Courier New" w:eastAsia="Times New Roman" w:hAnsi="Courier New" w:cs="Courier New"/>
+          <w:color w:val="000000"/>
+          <w:kern w:val="0"/>
+          <w:sz w:val="21"/>
+          <w:szCs w:val="21"/>
+          <w:lang w:eastAsia="en-IN"/>
+          <w14:ligatures w14:val="none"/>
+        </w:rPr>
+      </w:pPr>
+      <w:r>
+        <w:rPr>
+          <w:rFonts w:ascii="Courier New" w:eastAsia="Times New Roman" w:hAnsi="Courier New" w:cs="Courier New"/>
+          <w:color w:val="008000"/>
+          <w:kern w:val="0"/>
+          <w:sz w:val="21"/>
+          <w:szCs w:val="21"/>
+          <w:lang w:eastAsia="en-IN"/>
+          <w14:ligatures w14:val="none"/>
+        </w:rPr>
+        <w:t xml:space="preserve"># we will be using fashion </w:t>
+      </w:r>
+      <w:proofErr w:type="spellStart"/>
+      <w:r>
+        <w:rPr>
+          <w:rFonts w:ascii="Courier New" w:eastAsia="Times New Roman" w:hAnsi="Courier New" w:cs="Courier New"/>
+          <w:color w:val="008000"/>
+          <w:kern w:val="0"/>
+          <w:sz w:val="21"/>
+          <w:szCs w:val="21"/>
+          <w:lang w:eastAsia="en-IN"/>
+          <w14:ligatures w14:val="none"/>
+        </w:rPr>
+        <w:t>mnist</w:t>
+      </w:r>
+      <w:proofErr w:type="spellEnd"/>
+      <w:r>
+        <w:rPr>
+          <w:rFonts w:ascii="Courier New" w:eastAsia="Times New Roman" w:hAnsi="Courier New" w:cs="Courier New"/>
+          <w:color w:val="008000"/>
+          <w:kern w:val="0"/>
+          <w:sz w:val="21"/>
+          <w:szCs w:val="21"/>
+          <w:lang w:eastAsia="en-IN"/>
+          <w14:ligatures w14:val="none"/>
+        </w:rPr>
+        <w:t xml:space="preserve"> dataset</w:t>
+      </w:r>
+    </w:p>
+    <w:p>
+      <w:pPr>
+        <w:shd w:val="clear" w:color="auto" w:fill="F7F7F7"/>
+        <w:spacing w:after="0" w:line="285" w:lineRule="atLeast"/>
+        <w:rPr>
+          <w:rFonts w:ascii="Courier New" w:eastAsia="Times New Roman" w:hAnsi="Courier New" w:cs="Courier New"/>
+          <w:color w:val="000000"/>
+          <w:kern w:val="0"/>
+          <w:sz w:val="21"/>
+          <w:szCs w:val="21"/>
+          <w:lang w:eastAsia="en-IN"/>
+          <w14:ligatures w14:val="none"/>
+        </w:rPr>
+      </w:pPr>
+      <w:r>
+        <w:rPr>
+          <w:rFonts w:ascii="Courier New" w:eastAsia="Times New Roman" w:hAnsi="Courier New" w:cs="Courier New"/>
+          <w:color w:val="008000"/>
+          <w:kern w:val="0"/>
+          <w:sz w:val="21"/>
+          <w:szCs w:val="21"/>
+          <w:lang w:eastAsia="en-IN"/>
+          <w14:ligatures w14:val="none"/>
+        </w:rPr>
+        <w:t>#it has various fashion related dataset</w:t>
+      </w:r>
+    </w:p>
+    <w:p>
+      <w:pPr>
+        <w:shd w:val="clear" w:color="auto" w:fill="F7F7F7"/>
+        <w:spacing w:after="0" w:line="285" w:lineRule="atLeast"/>
+        <w:rPr>
+          <w:rFonts w:ascii="Courier New" w:eastAsia="Times New Roman" w:hAnsi="Courier New" w:cs="Courier New"/>
+          <w:color w:val="000000"/>
+          <w:kern w:val="0"/>
+          <w:sz w:val="21"/>
+          <w:szCs w:val="21"/>
+          <w:lang w:eastAsia="en-IN"/>
+          <w14:ligatures w14:val="none"/>
+        </w:rPr>
+      </w:pPr>
+      <w:r>
+        <w:rPr>
+          <w:rFonts w:ascii="Courier New" w:eastAsia="Times New Roman" w:hAnsi="Courier New" w:cs="Courier New"/>
+          <w:color w:val="008000"/>
+          <w:kern w:val="0"/>
+          <w:sz w:val="21"/>
+          <w:szCs w:val="21"/>
+          <w:lang w:eastAsia="en-IN"/>
+          <w14:ligatures w14:val="none"/>
+        </w:rPr>
+        <w:t>#we will import it from tensorflow</w:t>
+      </w:r>
+    </w:p>
+    <w:p/>
+    <w:p>
+      <w:pPr>
+        <w:shd w:val="clear" w:color="auto" w:fill="F7F7F7"/>
+        <w:spacing w:after="0" w:line="285" w:lineRule="atLeast"/>
+        <w:rPr>
+          <w:rFonts w:ascii="Courier New" w:eastAsia="Times New Roman" w:hAnsi="Courier New" w:cs="Courier New"/>
+          <w:color w:val="000000"/>
+          <w:kern w:val="0"/>
+          <w:sz w:val="21"/>
+          <w:szCs w:val="21"/>
+          <w:lang w:eastAsia="en-IN"/>
+          <w14:ligatures w14:val="none"/>
+        </w:rPr>
+      </w:pPr>
+    </w:p>
+    <w:p>
+      <w:pPr>
+        <w:shd w:val="clear" w:color="auto" w:fill="F7F7F7"/>
+        <w:spacing w:after="0" w:line="285" w:lineRule="atLeast"/>
+        <w:rPr>
+          <w:rFonts w:ascii="Courier New" w:eastAsia="Times New Roman" w:hAnsi="Courier New" w:cs="Courier New"/>
+          <w:color w:val="000000"/>
+          <w:kern w:val="0"/>
+          <w:sz w:val="21"/>
+          <w:szCs w:val="21"/>
+          <w:lang w:eastAsia="en-IN"/>
+          <w14:ligatures w14:val="none"/>
+        </w:rPr>
+      </w:pPr>
+      <w:proofErr w:type="spellStart"/>
+      <w:r>
+        <w:rPr>
+          <w:rFonts w:ascii="Courier New" w:eastAsia="Times New Roman" w:hAnsi="Courier New" w:cs="Courier New"/>
+          <w:color w:val="000000"/>
+          <w:kern w:val="0"/>
+          <w:sz w:val="21"/>
+          <w:szCs w:val="21"/>
+          <w:lang w:eastAsia="en-IN"/>
+          <w14:ligatures w14:val="none"/>
+        </w:rPr>
+        <w:t>fashion_mnist</w:t>
+      </w:r>
+      <w:proofErr w:type="spellEnd"/>
+      <w:r>
+        <w:rPr>
+          <w:rFonts w:ascii="Courier New" w:eastAsia="Times New Roman" w:hAnsi="Courier New" w:cs="Courier New"/>
+          <w:color w:val="000000"/>
+          <w:kern w:val="0"/>
+          <w:sz w:val="21"/>
+          <w:szCs w:val="21"/>
+          <w:lang w:eastAsia="en-IN"/>
+          <w14:ligatures w14:val="none"/>
+        </w:rPr>
+        <w:t xml:space="preserve"> = </w:t>
+      </w:r>
+      <w:proofErr w:type="spellStart"/>
+      <w:r>
+        <w:rPr>
+          <w:rFonts w:ascii="Courier New" w:eastAsia="Times New Roman" w:hAnsi="Courier New" w:cs="Courier New"/>
+          <w:color w:val="000000"/>
+          <w:kern w:val="0"/>
+          <w:sz w:val="21"/>
+          <w:szCs w:val="21"/>
+          <w:lang w:eastAsia="en-IN"/>
+          <w14:ligatures w14:val="none"/>
+        </w:rPr>
+        <w:t>keras.datasets.fashion_mnist</w:t>
+      </w:r>
+      <w:proofErr w:type="spellEnd"/>
+    </w:p>
+    <w:p>
+      <w:pPr>
+        <w:shd w:val="clear" w:color="auto" w:fill="F7F7F7"/>
+        <w:spacing w:after="0" w:line="285" w:lineRule="atLeast"/>
+        <w:rPr>
+          <w:rFonts w:ascii="Courier New" w:eastAsia="Times New Roman" w:hAnsi="Courier New" w:cs="Courier New"/>
+          <w:color w:val="000000"/>
+          <w:kern w:val="0"/>
+          <w:sz w:val="21"/>
+          <w:szCs w:val="21"/>
+          <w:lang w:eastAsia="en-IN"/>
+          <w14:ligatures w14:val="none"/>
+        </w:rPr>
+      </w:pPr>
+      <w:r>
+        <w:rPr>
+          <w:rFonts w:ascii="Courier New" w:eastAsia="Times New Roman" w:hAnsi="Courier New" w:cs="Courier New"/>
+          <w:color w:val="008000"/>
+          <w:kern w:val="0"/>
+          <w:sz w:val="21"/>
+          <w:szCs w:val="21"/>
+          <w:lang w:eastAsia="en-IN"/>
+          <w14:ligatures w14:val="none"/>
+        </w:rPr>
+        <w:t>#</w:t>
+      </w:r>
+      <w:proofErr w:type="gramStart"/>
+      <w:r>
+        <w:rPr>
+          <w:rFonts w:ascii="Courier New" w:eastAsia="Times New Roman" w:hAnsi="Courier New" w:cs="Courier New"/>
+          <w:color w:val="008000"/>
+          <w:kern w:val="0"/>
+          <w:sz w:val="21"/>
+          <w:szCs w:val="21"/>
+          <w:lang w:eastAsia="en-IN"/>
+          <w14:ligatures w14:val="none"/>
+        </w:rPr>
+        <w:t>create</w:t>
+      </w:r>
+      <w:proofErr w:type="gramEnd"/>
+      <w:r>
+        <w:rPr>
+          <w:rFonts w:ascii="Courier New" w:eastAsia="Times New Roman" w:hAnsi="Courier New" w:cs="Courier New"/>
+          <w:color w:val="008000"/>
+          <w:kern w:val="0"/>
+          <w:sz w:val="21"/>
+          <w:szCs w:val="21"/>
+          <w:lang w:eastAsia="en-IN"/>
+          <w14:ligatures w14:val="none"/>
+        </w:rPr>
+        <w:t xml:space="preserve"> train and test images</w:t>
+      </w:r>
+    </w:p>
+    <w:p>
+      <w:pPr>
+        <w:shd w:val="clear" w:color="auto" w:fill="F7F7F7"/>
+        <w:spacing w:after="0" w:line="285" w:lineRule="atLeast"/>
+        <w:rPr>
+          <w:rFonts w:ascii="Courier New" w:eastAsia="Times New Roman" w:hAnsi="Courier New" w:cs="Courier New"/>
+          <w:color w:val="000000"/>
+          <w:kern w:val="0"/>
+          <w:sz w:val="21"/>
+          <w:szCs w:val="21"/>
+          <w:lang w:eastAsia="en-IN"/>
+          <w14:ligatures w14:val="none"/>
+        </w:rPr>
+      </w:pPr>
+      <w:r>
+        <w:rPr>
+          <w:rFonts w:ascii="Courier New" w:eastAsia="Times New Roman" w:hAnsi="Courier New" w:cs="Courier New"/>
+          <w:color w:val="000000"/>
+          <w:kern w:val="0"/>
+          <w:sz w:val="21"/>
+          <w:szCs w:val="21"/>
+          <w:lang w:eastAsia="en-IN"/>
+          <w14:ligatures w14:val="none"/>
+        </w:rPr>
+        <w:t>(</w:t>
+      </w:r>
+      <w:proofErr w:type="spellStart"/>
+      <w:proofErr w:type="gramStart"/>
+      <w:r>
+        <w:rPr>
+          <w:rFonts w:ascii="Courier New" w:eastAsia="Times New Roman" w:hAnsi="Courier New" w:cs="Courier New"/>
+          <w:color w:val="000000"/>
+          <w:kern w:val="0"/>
+          <w:sz w:val="21"/>
+          <w:szCs w:val="21"/>
+          <w:lang w:eastAsia="en-IN"/>
+          <w14:ligatures w14:val="none"/>
+        </w:rPr>
+        <w:t>train</w:t>
+      </w:r>
+      <w:proofErr w:type="gramEnd"/>
+      <w:r>
+        <w:rPr>
+          <w:rFonts w:ascii="Courier New" w:eastAsia="Times New Roman" w:hAnsi="Courier New" w:cs="Courier New"/>
+          <w:color w:val="000000"/>
+          <w:kern w:val="0"/>
+          <w:sz w:val="21"/>
+          <w:szCs w:val="21"/>
+          <w:lang w:eastAsia="en-IN"/>
+          <w14:ligatures w14:val="none"/>
+        </w:rPr>
+        <w:t>_images,train_labels</w:t>
+      </w:r>
+      <w:proofErr w:type="spellEnd"/>
+      <w:r>
+        <w:rPr>
+          <w:rFonts w:ascii="Courier New" w:eastAsia="Times New Roman" w:hAnsi="Courier New" w:cs="Courier New"/>
+          <w:color w:val="000000"/>
+          <w:kern w:val="0"/>
+          <w:sz w:val="21"/>
+          <w:szCs w:val="21"/>
+          <w:lang w:eastAsia="en-IN"/>
+          <w14:ligatures w14:val="none"/>
+        </w:rPr>
+        <w:t>),(</w:t>
+      </w:r>
+      <w:proofErr w:type="spellStart"/>
+      <w:r>
+        <w:rPr>
+          <w:rFonts w:ascii="Courier New" w:eastAsia="Times New Roman" w:hAnsi="Courier New" w:cs="Courier New"/>
+          <w:color w:val="000000"/>
+          <w:kern w:val="0"/>
+          <w:sz w:val="21"/>
+          <w:szCs w:val="21"/>
+          <w:lang w:eastAsia="en-IN"/>
+          <w14:ligatures w14:val="none"/>
+        </w:rPr>
+        <w:t>test_images,test_labels</w:t>
+      </w:r>
+      <w:proofErr w:type="spellEnd"/>
+      <w:r>
+        <w:rPr>
+          <w:rFonts w:ascii="Courier New" w:eastAsia="Times New Roman" w:hAnsi="Courier New" w:cs="Courier New"/>
+          <w:color w:val="000000"/>
+          <w:kern w:val="0"/>
+          <w:sz w:val="21"/>
+          <w:szCs w:val="21"/>
+          <w:lang w:eastAsia="en-IN"/>
+          <w14:ligatures w14:val="none"/>
+        </w:rPr>
+        <w:t xml:space="preserve">) = </w:t>
+      </w:r>
+      <w:proofErr w:type="spellStart"/>
+      <w:r>
+        <w:rPr>
+          <w:rFonts w:ascii="Courier New" w:eastAsia="Times New Roman" w:hAnsi="Courier New" w:cs="Courier New"/>
+          <w:color w:val="000000"/>
+          <w:kern w:val="0"/>
+          <w:sz w:val="21"/>
+          <w:szCs w:val="21"/>
+          <w:lang w:eastAsia="en-IN"/>
+          <w14:ligatures w14:val="none"/>
+        </w:rPr>
+        <w:t>fashion_mnist.load_data</w:t>
+      </w:r>
+      <w:proofErr w:type="spellEnd"/>
+      <w:r>
+        <w:rPr>
+          <w:rFonts w:ascii="Courier New" w:eastAsia="Times New Roman" w:hAnsi="Courier New" w:cs="Courier New"/>
+          <w:color w:val="000000"/>
+          <w:kern w:val="0"/>
+          <w:sz w:val="21"/>
+          <w:szCs w:val="21"/>
+          <w:lang w:eastAsia="en-IN"/>
+          <w14:ligatures w14:val="none"/>
+        </w:rPr>
+        <w:t>()</w:t>
+      </w:r>
+    </w:p>
+    <w:p/>
+    <w:p>
+      <w:pPr>
+        <w:shd w:val="clear" w:color="auto" w:fill="F7F7F7"/>
+        <w:spacing w:after="0" w:line="285" w:lineRule="atLeast"/>
+        <w:rPr>
+          <w:rFonts w:ascii="Courier New" w:eastAsia="Times New Roman" w:hAnsi="Courier New" w:cs="Courier New"/>
+          <w:color w:val="000000"/>
+          <w:kern w:val="0"/>
+          <w:sz w:val="21"/>
+          <w:szCs w:val="21"/>
+          <w:lang w:eastAsia="en-IN"/>
+          <w14:ligatures w14:val="none"/>
+        </w:rPr>
+      </w:pPr>
+      <w:r>
+        <w:rPr>
+          <w:rFonts w:ascii="Courier New" w:eastAsia="Times New Roman" w:hAnsi="Courier New" w:cs="Courier New"/>
+          <w:color w:val="008000"/>
+          <w:kern w:val="0"/>
+          <w:sz w:val="21"/>
+          <w:szCs w:val="21"/>
+          <w:lang w:eastAsia="en-IN"/>
+          <w14:ligatures w14:val="none"/>
+        </w:rPr>
+        <w:t>#we scale the data, as data is in grey scale, we scale it for training purposes</w:t>
+      </w:r>
+    </w:p>
+    <w:p>
+      <w:pPr>
+        <w:shd w:val="clear" w:color="auto" w:fill="F7F7F7"/>
+        <w:spacing w:after="0" w:line="285" w:lineRule="atLeast"/>
+        <w:rPr>
+          <w:rFonts w:ascii="Courier New" w:eastAsia="Times New Roman" w:hAnsi="Courier New" w:cs="Courier New"/>
+          <w:color w:val="000000"/>
+          <w:kern w:val="0"/>
+          <w:sz w:val="21"/>
+          <w:szCs w:val="21"/>
+          <w:lang w:eastAsia="en-IN"/>
+          <w14:ligatures w14:val="none"/>
+        </w:rPr>
+      </w:pPr>
+      <w:proofErr w:type="spellStart"/>
+      <w:r>
+        <w:rPr>
+          <w:rFonts w:ascii="Courier New" w:eastAsia="Times New Roman" w:hAnsi="Courier New" w:cs="Courier New"/>
+          <w:color w:val="000000"/>
+          <w:kern w:val="0"/>
+          <w:sz w:val="21"/>
+          <w:szCs w:val="21"/>
+          <w:lang w:eastAsia="en-IN"/>
+          <w14:ligatures w14:val="none"/>
+        </w:rPr>
+        <w:lastRenderedPageBreak/>
+        <w:t>train_images</w:t>
+      </w:r>
+      <w:proofErr w:type="spellEnd"/>
+      <w:r>
+        <w:rPr>
+          <w:rFonts w:ascii="Courier New" w:eastAsia="Times New Roman" w:hAnsi="Courier New" w:cs="Courier New"/>
+          <w:color w:val="000000"/>
+          <w:kern w:val="0"/>
+          <w:sz w:val="21"/>
+          <w:szCs w:val="21"/>
+          <w:lang w:eastAsia="en-IN"/>
+          <w14:ligatures w14:val="none"/>
+        </w:rPr>
+        <w:t xml:space="preserve"> = </w:t>
+      </w:r>
+      <w:proofErr w:type="spellStart"/>
+      <w:r>
+        <w:rPr>
+          <w:rFonts w:ascii="Courier New" w:eastAsia="Times New Roman" w:hAnsi="Courier New" w:cs="Courier New"/>
+          <w:color w:val="000000"/>
+          <w:kern w:val="0"/>
+          <w:sz w:val="21"/>
+          <w:szCs w:val="21"/>
+          <w:lang w:eastAsia="en-IN"/>
+          <w14:ligatures w14:val="none"/>
+        </w:rPr>
+        <w:t>train_images</w:t>
+      </w:r>
+      <w:proofErr w:type="spellEnd"/>
+      <w:r>
+        <w:rPr>
+          <w:rFonts w:ascii="Courier New" w:eastAsia="Times New Roman" w:hAnsi="Courier New" w:cs="Courier New"/>
+          <w:color w:val="000000"/>
+          <w:kern w:val="0"/>
+          <w:sz w:val="21"/>
+          <w:szCs w:val="21"/>
+          <w:lang w:eastAsia="en-IN"/>
+          <w14:ligatures w14:val="none"/>
+        </w:rPr>
+        <w:t>/</w:t>
+      </w:r>
+      <w:r>
+        <w:rPr>
+          <w:rFonts w:ascii="Courier New" w:eastAsia="Times New Roman" w:hAnsi="Courier New" w:cs="Courier New"/>
+          <w:color w:val="098156"/>
+          <w:kern w:val="0"/>
+          <w:sz w:val="21"/>
+          <w:szCs w:val="21"/>
+          <w:lang w:eastAsia="en-IN"/>
+          <w14:ligatures w14:val="none"/>
+        </w:rPr>
+        <w:t>255.0</w:t>
+      </w:r>
+      <w:r>
+        <w:rPr>
+          <w:rFonts w:ascii="Courier New" w:eastAsia="Times New Roman" w:hAnsi="Courier New" w:cs="Courier New"/>
+          <w:color w:val="000000"/>
+          <w:kern w:val="0"/>
+          <w:sz w:val="21"/>
+          <w:szCs w:val="21"/>
+          <w:lang w:eastAsia="en-IN"/>
+          <w14:ligatures w14:val="none"/>
+        </w:rPr>
+        <w:t xml:space="preserve"> </w:t>
+      </w:r>
+      <w:r>
+        <w:rPr>
+          <w:rFonts w:ascii="Courier New" w:eastAsia="Times New Roman" w:hAnsi="Courier New" w:cs="Courier New"/>
+          <w:color w:val="008000"/>
+          <w:kern w:val="0"/>
+          <w:sz w:val="21"/>
+          <w:szCs w:val="21"/>
+          <w:lang w:eastAsia="en-IN"/>
+          <w14:ligatures w14:val="none"/>
+        </w:rPr>
+        <w:t>#maximum pixels that can be present</w:t>
+      </w:r>
+    </w:p>
+    <w:p>
+      <w:pPr>
+        <w:shd w:val="clear" w:color="auto" w:fill="F7F7F7"/>
+        <w:spacing w:after="0" w:line="285" w:lineRule="atLeast"/>
+        <w:rPr>
+          <w:rFonts w:ascii="Courier New" w:eastAsia="Times New Roman" w:hAnsi="Courier New" w:cs="Courier New"/>
+          <w:color w:val="000000"/>
+          <w:kern w:val="0"/>
+          <w:sz w:val="21"/>
+          <w:szCs w:val="21"/>
+          <w:lang w:eastAsia="en-IN"/>
+          <w14:ligatures w14:val="none"/>
+        </w:rPr>
+      </w:pPr>
+      <w:proofErr w:type="spellStart"/>
+      <w:r>
+        <w:rPr>
+          <w:rFonts w:ascii="Courier New" w:eastAsia="Times New Roman" w:hAnsi="Courier New" w:cs="Courier New"/>
+          <w:color w:val="000000"/>
+          <w:kern w:val="0"/>
+          <w:sz w:val="21"/>
+          <w:szCs w:val="21"/>
+          <w:lang w:eastAsia="en-IN"/>
+          <w14:ligatures w14:val="none"/>
+        </w:rPr>
+        <w:t>test_images</w:t>
+      </w:r>
+      <w:proofErr w:type="spellEnd"/>
+      <w:r>
+        <w:rPr>
+          <w:rFonts w:ascii="Courier New" w:eastAsia="Times New Roman" w:hAnsi="Courier New" w:cs="Courier New"/>
+          <w:color w:val="000000"/>
+          <w:kern w:val="0"/>
+          <w:sz w:val="21"/>
+          <w:szCs w:val="21"/>
+          <w:lang w:eastAsia="en-IN"/>
+          <w14:ligatures w14:val="none"/>
+        </w:rPr>
+        <w:t xml:space="preserve"> = </w:t>
+      </w:r>
+      <w:proofErr w:type="spellStart"/>
+      <w:r>
+        <w:rPr>
+          <w:rFonts w:ascii="Courier New" w:eastAsia="Times New Roman" w:hAnsi="Courier New" w:cs="Courier New"/>
+          <w:color w:val="000000"/>
+          <w:kern w:val="0"/>
+          <w:sz w:val="21"/>
+          <w:szCs w:val="21"/>
+          <w:lang w:eastAsia="en-IN"/>
+          <w14:ligatures w14:val="none"/>
+        </w:rPr>
+        <w:t>test_images</w:t>
+      </w:r>
+      <w:proofErr w:type="spellEnd"/>
+      <w:r>
+        <w:rPr>
+          <w:rFonts w:ascii="Courier New" w:eastAsia="Times New Roman" w:hAnsi="Courier New" w:cs="Courier New"/>
+          <w:color w:val="000000"/>
+          <w:kern w:val="0"/>
+          <w:sz w:val="21"/>
+          <w:szCs w:val="21"/>
+          <w:lang w:eastAsia="en-IN"/>
+          <w14:ligatures w14:val="none"/>
+        </w:rPr>
+        <w:t>/</w:t>
+      </w:r>
+      <w:r>
+        <w:rPr>
+          <w:rFonts w:ascii="Courier New" w:eastAsia="Times New Roman" w:hAnsi="Courier New" w:cs="Courier New"/>
+          <w:color w:val="098156"/>
+          <w:kern w:val="0"/>
+          <w:sz w:val="21"/>
+          <w:szCs w:val="21"/>
+          <w:lang w:eastAsia="en-IN"/>
+          <w14:ligatures w14:val="none"/>
+        </w:rPr>
+        <w:t>255.0</w:t>
+      </w:r>
+    </w:p>
+    <w:p/>
+    <w:p>
+      <w:pPr>
+        <w:shd w:val="clear" w:color="auto" w:fill="F7F7F7"/>
+        <w:spacing w:after="0" w:line="285" w:lineRule="atLeast"/>
+        <w:rPr>
+          <w:rFonts w:ascii="Courier New" w:eastAsia="Times New Roman" w:hAnsi="Courier New" w:cs="Courier New"/>
+          <w:color w:val="000000"/>
+          <w:kern w:val="0"/>
+          <w:sz w:val="21"/>
+          <w:szCs w:val="21"/>
+          <w:lang w:eastAsia="en-IN"/>
+          <w14:ligatures w14:val="none"/>
+        </w:rPr>
+      </w:pPr>
+      <w:r>
+        <w:rPr>
+          <w:rFonts w:ascii="Courier New" w:eastAsia="Times New Roman" w:hAnsi="Courier New" w:cs="Courier New"/>
+          <w:color w:val="008000"/>
+          <w:kern w:val="0"/>
+          <w:sz w:val="21"/>
+          <w:szCs w:val="21"/>
+          <w:lang w:eastAsia="en-IN"/>
+          <w14:ligatures w14:val="none"/>
+        </w:rPr>
+        <w:t>#for CNN we need to reshape the data</w:t>
+      </w:r>
+    </w:p>
+    <w:p>
+      <w:pPr>
+        <w:shd w:val="clear" w:color="auto" w:fill="F7F7F7"/>
+        <w:spacing w:after="0" w:line="285" w:lineRule="atLeast"/>
+        <w:rPr>
+          <w:rFonts w:ascii="Courier New" w:eastAsia="Times New Roman" w:hAnsi="Courier New" w:cs="Courier New"/>
+          <w:color w:val="000000"/>
+          <w:kern w:val="0"/>
+          <w:sz w:val="21"/>
+          <w:szCs w:val="21"/>
+          <w:lang w:eastAsia="en-IN"/>
+          <w14:ligatures w14:val="none"/>
+        </w:rPr>
+      </w:pPr>
+      <w:r>
+        <w:rPr>
+          <w:rFonts w:ascii="Courier New" w:eastAsia="Times New Roman" w:hAnsi="Courier New" w:cs="Courier New"/>
+          <w:color w:val="008000"/>
+          <w:kern w:val="0"/>
+          <w:sz w:val="21"/>
+          <w:szCs w:val="21"/>
+          <w:lang w:eastAsia="en-IN"/>
+          <w14:ligatures w14:val="none"/>
+        </w:rPr>
+        <w:t>#</w:t>
+      </w:r>
+      <w:proofErr w:type="gramStart"/>
+      <w:r>
+        <w:rPr>
+          <w:rFonts w:ascii="Courier New" w:eastAsia="Times New Roman" w:hAnsi="Courier New" w:cs="Courier New"/>
+          <w:color w:val="008000"/>
+          <w:kern w:val="0"/>
+          <w:sz w:val="21"/>
+          <w:szCs w:val="21"/>
+          <w:lang w:eastAsia="en-IN"/>
+          <w14:ligatures w14:val="none"/>
+        </w:rPr>
+        <w:t>check</w:t>
+      </w:r>
+      <w:proofErr w:type="gramEnd"/>
+      <w:r>
+        <w:rPr>
+          <w:rFonts w:ascii="Courier New" w:eastAsia="Times New Roman" w:hAnsi="Courier New" w:cs="Courier New"/>
+          <w:color w:val="008000"/>
+          <w:kern w:val="0"/>
+          <w:sz w:val="21"/>
+          <w:szCs w:val="21"/>
+          <w:lang w:eastAsia="en-IN"/>
+          <w14:ligatures w14:val="none"/>
+        </w:rPr>
+        <w:t xml:space="preserve"> the first image</w:t>
+      </w:r>
+    </w:p>
+    <w:p>
+      <w:pPr>
+        <w:shd w:val="clear" w:color="auto" w:fill="F7F7F7"/>
+        <w:spacing w:after="0" w:line="285" w:lineRule="atLeast"/>
+        <w:rPr>
+          <w:rFonts w:ascii="Courier New" w:eastAsia="Times New Roman" w:hAnsi="Courier New" w:cs="Courier New"/>
+          <w:color w:val="000000"/>
+          <w:kern w:val="0"/>
+          <w:sz w:val="21"/>
+          <w:szCs w:val="21"/>
+          <w:lang w:eastAsia="en-IN"/>
+          <w14:ligatures w14:val="none"/>
+        </w:rPr>
+      </w:pPr>
+      <w:proofErr w:type="spellStart"/>
+      <w:r>
+        <w:rPr>
+          <w:rFonts w:ascii="Courier New" w:eastAsia="Times New Roman" w:hAnsi="Courier New" w:cs="Courier New"/>
+          <w:color w:val="000000"/>
+          <w:kern w:val="0"/>
+          <w:sz w:val="21"/>
+          <w:szCs w:val="21"/>
+          <w:lang w:eastAsia="en-IN"/>
+          <w14:ligatures w14:val="none"/>
+        </w:rPr>
+        <w:t>train_images</w:t>
+      </w:r>
+      <w:proofErr w:type="spellEnd"/>
+      <w:r>
+        <w:rPr>
+          <w:rFonts w:ascii="Courier New" w:eastAsia="Times New Roman" w:hAnsi="Courier New" w:cs="Courier New"/>
+          <w:color w:val="000000"/>
+          <w:kern w:val="0"/>
+          <w:sz w:val="21"/>
+          <w:szCs w:val="21"/>
+          <w:lang w:eastAsia="en-IN"/>
+          <w14:ligatures w14:val="none"/>
+        </w:rPr>
+        <w:t>[</w:t>
+      </w:r>
+      <w:r>
+        <w:rPr>
+          <w:rFonts w:ascii="Courier New" w:eastAsia="Times New Roman" w:hAnsi="Courier New" w:cs="Courier New"/>
+          <w:color w:val="098156"/>
+          <w:kern w:val="0"/>
+          <w:sz w:val="21"/>
+          <w:szCs w:val="21"/>
+          <w:lang w:eastAsia="en-IN"/>
+          <w14:ligatures w14:val="none"/>
+        </w:rPr>
+        <w:t>0</w:t>
+      </w:r>
+      <w:r>
+        <w:rPr>
+          <w:rFonts w:ascii="Courier New" w:eastAsia="Times New Roman" w:hAnsi="Courier New" w:cs="Courier New"/>
+          <w:color w:val="000000"/>
+          <w:kern w:val="0"/>
+          <w:sz w:val="21"/>
+          <w:szCs w:val="21"/>
+          <w:lang w:eastAsia="en-IN"/>
+          <w14:ligatures w14:val="none"/>
+        </w:rPr>
+        <w:t>]</w:t>
+      </w:r>
+    </w:p>
+    <w:p/>
+    <w:p>
+      <w:pPr>
+        <w:shd w:val="clear" w:color="auto" w:fill="F7F7F7"/>
+        <w:spacing w:after="0" w:line="285" w:lineRule="atLeast"/>
+        <w:rPr>
+          <w:rFonts w:ascii="Courier New" w:eastAsia="Times New Roman" w:hAnsi="Courier New" w:cs="Courier New"/>
+          <w:color w:val="000000"/>
+          <w:kern w:val="0"/>
+          <w:sz w:val="21"/>
+          <w:szCs w:val="21"/>
+          <w:lang w:eastAsia="en-IN"/>
+          <w14:ligatures w14:val="none"/>
+        </w:rPr>
+      </w:pPr>
+      <w:proofErr w:type="spellStart"/>
+      <w:r>
+        <w:rPr>
+          <w:rFonts w:ascii="Courier New" w:eastAsia="Times New Roman" w:hAnsi="Courier New" w:cs="Courier New"/>
+          <w:color w:val="000000"/>
+          <w:kern w:val="0"/>
+          <w:sz w:val="21"/>
+          <w:szCs w:val="21"/>
+          <w:lang w:eastAsia="en-IN"/>
+          <w14:ligatures w14:val="none"/>
+        </w:rPr>
+        <w:t>train_images</w:t>
+      </w:r>
+      <w:proofErr w:type="spellEnd"/>
+      <w:r>
+        <w:rPr>
+          <w:rFonts w:ascii="Courier New" w:eastAsia="Times New Roman" w:hAnsi="Courier New" w:cs="Courier New"/>
+          <w:color w:val="000000"/>
+          <w:kern w:val="0"/>
+          <w:sz w:val="21"/>
+          <w:szCs w:val="21"/>
+          <w:lang w:eastAsia="en-IN"/>
+          <w14:ligatures w14:val="none"/>
+        </w:rPr>
+        <w:t>[</w:t>
+      </w:r>
+      <w:r>
+        <w:rPr>
+          <w:rFonts w:ascii="Courier New" w:eastAsia="Times New Roman" w:hAnsi="Courier New" w:cs="Courier New"/>
+          <w:color w:val="098156"/>
+          <w:kern w:val="0"/>
+          <w:sz w:val="21"/>
+          <w:szCs w:val="21"/>
+          <w:lang w:eastAsia="en-IN"/>
+          <w14:ligatures w14:val="none"/>
+        </w:rPr>
+        <w:t>0</w:t>
+      </w:r>
+      <w:r>
+        <w:rPr>
+          <w:rFonts w:ascii="Courier New" w:eastAsia="Times New Roman" w:hAnsi="Courier New" w:cs="Courier New"/>
+          <w:color w:val="000000"/>
+          <w:kern w:val="0"/>
+          <w:sz w:val="21"/>
+          <w:szCs w:val="21"/>
+          <w:lang w:eastAsia="en-IN"/>
+          <w14:ligatures w14:val="none"/>
+        </w:rPr>
+        <w:t xml:space="preserve">].shape </w:t>
+      </w:r>
+      <w:r>
+        <w:rPr>
+          <w:rFonts w:ascii="Courier New" w:eastAsia="Times New Roman" w:hAnsi="Courier New" w:cs="Courier New"/>
+          <w:color w:val="008000"/>
+          <w:kern w:val="0"/>
+          <w:sz w:val="21"/>
+          <w:szCs w:val="21"/>
+          <w:lang w:eastAsia="en-IN"/>
+          <w14:ligatures w14:val="none"/>
+        </w:rPr>
+        <w:t>#here we have 28 by 28 pixels</w:t>
+      </w:r>
+    </w:p>
+    <w:p>
+      <w:pPr>
+        <w:shd w:val="clear" w:color="auto" w:fill="F7F7F7"/>
+        <w:spacing w:after="0" w:line="285" w:lineRule="atLeast"/>
+        <w:rPr>
+          <w:rFonts w:ascii="Courier New" w:eastAsia="Times New Roman" w:hAnsi="Courier New" w:cs="Courier New"/>
+          <w:color w:val="000000"/>
+          <w:kern w:val="0"/>
+          <w:sz w:val="21"/>
+          <w:szCs w:val="21"/>
+          <w:lang w:eastAsia="en-IN"/>
+          <w14:ligatures w14:val="none"/>
+        </w:rPr>
+      </w:pPr>
+      <w:r>
+        <w:rPr>
+          <w:rFonts w:ascii="Courier New" w:eastAsia="Times New Roman" w:hAnsi="Courier New" w:cs="Courier New"/>
+          <w:color w:val="008000"/>
+          <w:kern w:val="0"/>
+          <w:sz w:val="21"/>
+          <w:szCs w:val="21"/>
+          <w:lang w:eastAsia="en-IN"/>
+          <w14:ligatures w14:val="none"/>
+        </w:rPr>
+        <w:t xml:space="preserve">#we need to resize it </w:t>
+      </w:r>
+    </w:p>
+    <w:p/>
+    <w:p>
+      <w:pPr>
+        <w:shd w:val="clear" w:color="auto" w:fill="F7F7F7"/>
+        <w:spacing w:after="0" w:line="285" w:lineRule="atLeast"/>
+        <w:rPr>
+          <w:rFonts w:ascii="Courier New" w:eastAsia="Times New Roman" w:hAnsi="Courier New" w:cs="Courier New"/>
+          <w:color w:val="000000"/>
+          <w:kern w:val="0"/>
+          <w:sz w:val="21"/>
+          <w:szCs w:val="21"/>
+          <w:lang w:eastAsia="en-IN"/>
+          <w14:ligatures w14:val="none"/>
+        </w:rPr>
+      </w:pPr>
+      <w:proofErr w:type="spellStart"/>
+      <w:r>
+        <w:rPr>
+          <w:rFonts w:ascii="Courier New" w:eastAsia="Times New Roman" w:hAnsi="Courier New" w:cs="Courier New"/>
+          <w:color w:val="000000"/>
+          <w:kern w:val="0"/>
+          <w:sz w:val="21"/>
+          <w:szCs w:val="21"/>
+          <w:lang w:eastAsia="en-IN"/>
+          <w14:ligatures w14:val="none"/>
+        </w:rPr>
+        <w:t>train_images</w:t>
+      </w:r>
+      <w:proofErr w:type="spellEnd"/>
+      <w:r>
+        <w:rPr>
+          <w:rFonts w:ascii="Courier New" w:eastAsia="Times New Roman" w:hAnsi="Courier New" w:cs="Courier New"/>
+          <w:color w:val="000000"/>
+          <w:kern w:val="0"/>
+          <w:sz w:val="21"/>
+          <w:szCs w:val="21"/>
+          <w:lang w:eastAsia="en-IN"/>
+          <w14:ligatures w14:val="none"/>
+        </w:rPr>
+        <w:t xml:space="preserve"> = </w:t>
+      </w:r>
+      <w:proofErr w:type="spellStart"/>
+      <w:r>
+        <w:rPr>
+          <w:rFonts w:ascii="Courier New" w:eastAsia="Times New Roman" w:hAnsi="Courier New" w:cs="Courier New"/>
+          <w:color w:val="000000"/>
+          <w:kern w:val="0"/>
+          <w:sz w:val="21"/>
+          <w:szCs w:val="21"/>
+          <w:lang w:eastAsia="en-IN"/>
+          <w14:ligatures w14:val="none"/>
+        </w:rPr>
+        <w:t>train_images.reshape</w:t>
+      </w:r>
+      <w:proofErr w:type="spellEnd"/>
+      <w:r>
+        <w:rPr>
+          <w:rFonts w:ascii="Courier New" w:eastAsia="Times New Roman" w:hAnsi="Courier New" w:cs="Courier New"/>
+          <w:color w:val="000000"/>
+          <w:kern w:val="0"/>
+          <w:sz w:val="21"/>
+          <w:szCs w:val="21"/>
+          <w:lang w:eastAsia="en-IN"/>
+          <w14:ligatures w14:val="none"/>
+        </w:rPr>
+        <w:t>(</w:t>
+      </w:r>
+      <w:proofErr w:type="spellStart"/>
+      <w:r>
+        <w:rPr>
+          <w:rFonts w:ascii="Courier New" w:eastAsia="Times New Roman" w:hAnsi="Courier New" w:cs="Courier New"/>
+          <w:color w:val="795E26"/>
+          <w:kern w:val="0"/>
+          <w:sz w:val="21"/>
+          <w:szCs w:val="21"/>
+          <w:lang w:eastAsia="en-IN"/>
+          <w14:ligatures w14:val="none"/>
+        </w:rPr>
+        <w:t>len</w:t>
+      </w:r>
+      <w:proofErr w:type="spellEnd"/>
+      <w:r>
+        <w:rPr>
+          <w:rFonts w:ascii="Courier New" w:eastAsia="Times New Roman" w:hAnsi="Courier New" w:cs="Courier New"/>
+          <w:color w:val="000000"/>
+          <w:kern w:val="0"/>
+          <w:sz w:val="21"/>
+          <w:szCs w:val="21"/>
+          <w:lang w:eastAsia="en-IN"/>
+          <w14:ligatures w14:val="none"/>
+        </w:rPr>
+        <w:t>(</w:t>
+      </w:r>
+      <w:proofErr w:type="spellStart"/>
+      <w:r>
+        <w:rPr>
+          <w:rFonts w:ascii="Courier New" w:eastAsia="Times New Roman" w:hAnsi="Courier New" w:cs="Courier New"/>
+          <w:color w:val="000000"/>
+          <w:kern w:val="0"/>
+          <w:sz w:val="21"/>
+          <w:szCs w:val="21"/>
+          <w:lang w:eastAsia="en-IN"/>
+          <w14:ligatures w14:val="none"/>
+        </w:rPr>
+        <w:t>train_images</w:t>
+      </w:r>
+      <w:proofErr w:type="spellEnd"/>
+      <w:r>
+        <w:rPr>
+          <w:rFonts w:ascii="Courier New" w:eastAsia="Times New Roman" w:hAnsi="Courier New" w:cs="Courier New"/>
+          <w:color w:val="000000"/>
+          <w:kern w:val="0"/>
+          <w:sz w:val="21"/>
+          <w:szCs w:val="21"/>
+          <w:lang w:eastAsia="en-IN"/>
+          <w14:ligatures w14:val="none"/>
+        </w:rPr>
+        <w:t>),</w:t>
+      </w:r>
+      <w:r>
+        <w:rPr>
+          <w:rFonts w:ascii="Courier New" w:eastAsia="Times New Roman" w:hAnsi="Courier New" w:cs="Courier New"/>
+          <w:color w:val="098156"/>
+          <w:kern w:val="0"/>
+          <w:sz w:val="21"/>
+          <w:szCs w:val="21"/>
+          <w:lang w:eastAsia="en-IN"/>
+          <w14:ligatures w14:val="none"/>
+        </w:rPr>
+        <w:t>28</w:t>
+      </w:r>
+      <w:r>
+        <w:rPr>
+          <w:rFonts w:ascii="Courier New" w:eastAsia="Times New Roman" w:hAnsi="Courier New" w:cs="Courier New"/>
+          <w:color w:val="000000"/>
+          <w:kern w:val="0"/>
+          <w:sz w:val="21"/>
+          <w:szCs w:val="21"/>
+          <w:lang w:eastAsia="en-IN"/>
+          <w14:ligatures w14:val="none"/>
+        </w:rPr>
+        <w:t>,</w:t>
+      </w:r>
+      <w:r>
+        <w:rPr>
+          <w:rFonts w:ascii="Courier New" w:eastAsia="Times New Roman" w:hAnsi="Courier New" w:cs="Courier New"/>
+          <w:color w:val="098156"/>
+          <w:kern w:val="0"/>
+          <w:sz w:val="21"/>
+          <w:szCs w:val="21"/>
+          <w:lang w:eastAsia="en-IN"/>
+          <w14:ligatures w14:val="none"/>
+        </w:rPr>
+        <w:t>28</w:t>
+      </w:r>
+      <w:r>
+        <w:rPr>
+          <w:rFonts w:ascii="Courier New" w:eastAsia="Times New Roman" w:hAnsi="Courier New" w:cs="Courier New"/>
+          <w:color w:val="000000"/>
+          <w:kern w:val="0"/>
+          <w:sz w:val="21"/>
+          <w:szCs w:val="21"/>
+          <w:lang w:eastAsia="en-IN"/>
+          <w14:ligatures w14:val="none"/>
+        </w:rPr>
+        <w:t>,</w:t>
+      </w:r>
+      <w:r>
+        <w:rPr>
+          <w:rFonts w:ascii="Courier New" w:eastAsia="Times New Roman" w:hAnsi="Courier New" w:cs="Courier New"/>
+          <w:color w:val="098156"/>
+          <w:kern w:val="0"/>
+          <w:sz w:val="21"/>
+          <w:szCs w:val="21"/>
+          <w:lang w:eastAsia="en-IN"/>
+          <w14:ligatures w14:val="none"/>
+        </w:rPr>
+        <w:t>1</w:t>
+      </w:r>
+      <w:r>
+        <w:rPr>
+          <w:rFonts w:ascii="Courier New" w:eastAsia="Times New Roman" w:hAnsi="Courier New" w:cs="Courier New"/>
+          <w:color w:val="000000"/>
+          <w:kern w:val="0"/>
+          <w:sz w:val="21"/>
+          <w:szCs w:val="21"/>
+          <w:lang w:eastAsia="en-IN"/>
+          <w14:ligatures w14:val="none"/>
+        </w:rPr>
+        <w:t>)</w:t>
+      </w:r>
+    </w:p>
+    <w:p/>
+    <w:p>
+      <w:pPr>
+        <w:shd w:val="clear" w:color="auto" w:fill="F7F7F7"/>
+        <w:spacing w:after="0" w:line="285" w:lineRule="atLeast"/>
+        <w:rPr>
+          <w:rFonts w:ascii="Courier New" w:eastAsia="Times New Roman" w:hAnsi="Courier New" w:cs="Courier New"/>
+          <w:color w:val="000000"/>
+          <w:kern w:val="0"/>
+          <w:sz w:val="21"/>
+          <w:szCs w:val="21"/>
+          <w:lang w:eastAsia="en-IN"/>
+          <w14:ligatures w14:val="none"/>
+        </w:rPr>
+      </w:pPr>
+      <w:r>
+        <w:rPr>
+          <w:rFonts w:ascii="Courier New" w:eastAsia="Times New Roman" w:hAnsi="Courier New" w:cs="Courier New"/>
+          <w:color w:val="008000"/>
+          <w:kern w:val="0"/>
+          <w:sz w:val="21"/>
+          <w:szCs w:val="21"/>
+          <w:lang w:eastAsia="en-IN"/>
+          <w14:ligatures w14:val="none"/>
+        </w:rPr>
+        <w:t>#we do the same thing for test data, reshape it</w:t>
+      </w:r>
+    </w:p>
+    <w:p>
+      <w:pPr>
+        <w:shd w:val="clear" w:color="auto" w:fill="F7F7F7"/>
+        <w:spacing w:after="0" w:line="285" w:lineRule="atLeast"/>
+        <w:rPr>
+          <w:rFonts w:ascii="Courier New" w:eastAsia="Times New Roman" w:hAnsi="Courier New" w:cs="Courier New"/>
+          <w:color w:val="000000"/>
+          <w:kern w:val="0"/>
+          <w:sz w:val="21"/>
+          <w:szCs w:val="21"/>
+          <w:lang w:eastAsia="en-IN"/>
+          <w14:ligatures w14:val="none"/>
+        </w:rPr>
+      </w:pPr>
+      <w:proofErr w:type="spellStart"/>
+      <w:r>
+        <w:rPr>
+          <w:rFonts w:ascii="Courier New" w:eastAsia="Times New Roman" w:hAnsi="Courier New" w:cs="Courier New"/>
+          <w:color w:val="000000"/>
+          <w:kern w:val="0"/>
+          <w:sz w:val="21"/>
+          <w:szCs w:val="21"/>
+          <w:lang w:eastAsia="en-IN"/>
+          <w14:ligatures w14:val="none"/>
+        </w:rPr>
+        <w:t>test_images</w:t>
+      </w:r>
+      <w:proofErr w:type="spellEnd"/>
+      <w:r>
+        <w:rPr>
+          <w:rFonts w:ascii="Courier New" w:eastAsia="Times New Roman" w:hAnsi="Courier New" w:cs="Courier New"/>
+          <w:color w:val="000000"/>
+          <w:kern w:val="0"/>
+          <w:sz w:val="21"/>
+          <w:szCs w:val="21"/>
+          <w:lang w:eastAsia="en-IN"/>
+          <w14:ligatures w14:val="none"/>
+        </w:rPr>
+        <w:t xml:space="preserve"> = </w:t>
+      </w:r>
+      <w:proofErr w:type="spellStart"/>
+      <w:r>
+        <w:rPr>
+          <w:rFonts w:ascii="Courier New" w:eastAsia="Times New Roman" w:hAnsi="Courier New" w:cs="Courier New"/>
+          <w:color w:val="000000"/>
+          <w:kern w:val="0"/>
+          <w:sz w:val="21"/>
+          <w:szCs w:val="21"/>
+          <w:lang w:eastAsia="en-IN"/>
+          <w14:ligatures w14:val="none"/>
+        </w:rPr>
+        <w:t>test_images.reshape</w:t>
+      </w:r>
+      <w:proofErr w:type="spellEnd"/>
+      <w:r>
+        <w:rPr>
+          <w:rFonts w:ascii="Courier New" w:eastAsia="Times New Roman" w:hAnsi="Courier New" w:cs="Courier New"/>
+          <w:color w:val="000000"/>
+          <w:kern w:val="0"/>
+          <w:sz w:val="21"/>
+          <w:szCs w:val="21"/>
+          <w:lang w:eastAsia="en-IN"/>
+          <w14:ligatures w14:val="none"/>
+        </w:rPr>
+        <w:t>(</w:t>
+      </w:r>
+      <w:proofErr w:type="spellStart"/>
+      <w:r>
+        <w:rPr>
+          <w:rFonts w:ascii="Courier New" w:eastAsia="Times New Roman" w:hAnsi="Courier New" w:cs="Courier New"/>
+          <w:color w:val="795E26"/>
+          <w:kern w:val="0"/>
+          <w:sz w:val="21"/>
+          <w:szCs w:val="21"/>
+          <w:lang w:eastAsia="en-IN"/>
+          <w14:ligatures w14:val="none"/>
+        </w:rPr>
+        <w:t>len</w:t>
+      </w:r>
+      <w:proofErr w:type="spellEnd"/>
+      <w:r>
+        <w:rPr>
+          <w:rFonts w:ascii="Courier New" w:eastAsia="Times New Roman" w:hAnsi="Courier New" w:cs="Courier New"/>
+          <w:color w:val="000000"/>
+          <w:kern w:val="0"/>
+          <w:sz w:val="21"/>
+          <w:szCs w:val="21"/>
+          <w:lang w:eastAsia="en-IN"/>
+          <w14:ligatures w14:val="none"/>
+        </w:rPr>
+        <w:t>(</w:t>
+      </w:r>
+      <w:proofErr w:type="spellStart"/>
+      <w:r>
+        <w:rPr>
+          <w:rFonts w:ascii="Courier New" w:eastAsia="Times New Roman" w:hAnsi="Courier New" w:cs="Courier New"/>
+          <w:color w:val="000000"/>
+          <w:kern w:val="0"/>
+          <w:sz w:val="21"/>
+          <w:szCs w:val="21"/>
+          <w:lang w:eastAsia="en-IN"/>
+          <w14:ligatures w14:val="none"/>
+        </w:rPr>
+        <w:t>test_images</w:t>
+      </w:r>
+      <w:proofErr w:type="spellEnd"/>
+      <w:r>
+        <w:rPr>
+          <w:rFonts w:ascii="Courier New" w:eastAsia="Times New Roman" w:hAnsi="Courier New" w:cs="Courier New"/>
+          <w:color w:val="000000"/>
+          <w:kern w:val="0"/>
+          <w:sz w:val="21"/>
+          <w:szCs w:val="21"/>
+          <w:lang w:eastAsia="en-IN"/>
+          <w14:ligatures w14:val="none"/>
+        </w:rPr>
+        <w:t>),</w:t>
+      </w:r>
+      <w:r>
+        <w:rPr>
+          <w:rFonts w:ascii="Courier New" w:eastAsia="Times New Roman" w:hAnsi="Courier New" w:cs="Courier New"/>
+          <w:color w:val="098156"/>
+          <w:kern w:val="0"/>
+          <w:sz w:val="21"/>
+          <w:szCs w:val="21"/>
+          <w:lang w:eastAsia="en-IN"/>
+          <w14:ligatures w14:val="none"/>
+        </w:rPr>
+        <w:t>28</w:t>
+      </w:r>
+      <w:r>
+        <w:rPr>
+          <w:rFonts w:ascii="Courier New" w:eastAsia="Times New Roman" w:hAnsi="Courier New" w:cs="Courier New"/>
+          <w:color w:val="000000"/>
+          <w:kern w:val="0"/>
+          <w:sz w:val="21"/>
+          <w:szCs w:val="21"/>
+          <w:lang w:eastAsia="en-IN"/>
+          <w14:ligatures w14:val="none"/>
+        </w:rPr>
+        <w:t>,</w:t>
+      </w:r>
+      <w:r>
+        <w:rPr>
+          <w:rFonts w:ascii="Courier New" w:eastAsia="Times New Roman" w:hAnsi="Courier New" w:cs="Courier New"/>
+          <w:color w:val="098156"/>
+          <w:kern w:val="0"/>
+          <w:sz w:val="21"/>
+          <w:szCs w:val="21"/>
+          <w:lang w:eastAsia="en-IN"/>
+          <w14:ligatures w14:val="none"/>
+        </w:rPr>
+        <w:t>28</w:t>
+      </w:r>
+      <w:r>
+        <w:rPr>
+          <w:rFonts w:ascii="Courier New" w:eastAsia="Times New Roman" w:hAnsi="Courier New" w:cs="Courier New"/>
+          <w:color w:val="000000"/>
+          <w:kern w:val="0"/>
+          <w:sz w:val="21"/>
+          <w:szCs w:val="21"/>
+          <w:lang w:eastAsia="en-IN"/>
+          <w14:ligatures w14:val="none"/>
+        </w:rPr>
+        <w:t>,</w:t>
+      </w:r>
+      <w:r>
+        <w:rPr>
+          <w:rFonts w:ascii="Courier New" w:eastAsia="Times New Roman" w:hAnsi="Courier New" w:cs="Courier New"/>
+          <w:color w:val="098156"/>
+          <w:kern w:val="0"/>
+          <w:sz w:val="21"/>
+          <w:szCs w:val="21"/>
+          <w:lang w:eastAsia="en-IN"/>
+          <w14:ligatures w14:val="none"/>
+        </w:rPr>
+        <w:t>1</w:t>
+      </w:r>
+      <w:r>
+        <w:rPr>
+          <w:rFonts w:ascii="Courier New" w:eastAsia="Times New Roman" w:hAnsi="Courier New" w:cs="Courier New"/>
+          <w:color w:val="000000"/>
+          <w:kern w:val="0"/>
+          <w:sz w:val="21"/>
+          <w:szCs w:val="21"/>
+          <w:lang w:eastAsia="en-IN"/>
+          <w14:ligatures w14:val="none"/>
+        </w:rPr>
+        <w:t>)</w:t>
+      </w:r>
+    </w:p>
+    <w:p/>
     <w:sectPr>
       <w:pgSz w:w="11906" w:h="16838"/>
       <w:pgMar w:top="1440" w:right="1440" w:bottom="1440" w:left="1440" w:header="708" w:footer="708" w:gutter="0"/>

</xml_diff>